<commit_message>
feat: documenting the process in a word doc
</commit_message>
<xml_diff>
--- a/Laravel_JWT_MultiUserAuth_Process.docx
+++ b/Laravel_JWT_MultiUserAuth_Process.docx
@@ -10,51 +10,44 @@
           <w:sz w:val="40"/>
         </w:rPr>
       </w:pPr>
+      <w:proofErr w:type="spellStart"/>
       <w:r>
         <w:rPr>
           <w:b/>
           <w:sz w:val="40"/>
         </w:rPr>
-        <w:t xml:space="preserve">SDS Internship – </w:t>
-      </w:r>
-      <w:proofErr w:type="spellStart"/>
+        <w:t>Laravel</w:t>
+      </w:r>
+      <w:proofErr w:type="spellEnd"/>
       <w:r>
         <w:rPr>
           <w:b/>
           <w:sz w:val="40"/>
         </w:rPr>
-        <w:t>Laravel</w:t>
-      </w:r>
-      <w:proofErr w:type="spellEnd"/>
+        <w:t xml:space="preserve"> </w:t>
+      </w:r>
       <w:r>
         <w:rPr>
           <w:b/>
           <w:sz w:val="40"/>
         </w:rPr>
-        <w:t xml:space="preserve"> </w:t>
-      </w:r>
+        <w:t xml:space="preserve">Multi User </w:t>
+      </w:r>
+      <w:proofErr w:type="spellStart"/>
       <w:r>
         <w:rPr>
           <w:b/>
           <w:sz w:val="40"/>
         </w:rPr>
-        <w:t xml:space="preserve">Multi User </w:t>
-      </w:r>
-      <w:proofErr w:type="spellStart"/>
+        <w:t>Auth</w:t>
+      </w:r>
+      <w:proofErr w:type="spellEnd"/>
       <w:r>
         <w:rPr>
           <w:b/>
           <w:sz w:val="40"/>
         </w:rPr>
-        <w:t>Auth</w:t>
-      </w:r>
-      <w:proofErr w:type="spellEnd"/>
-      <w:r>
-        <w:rPr>
-          <w:b/>
-          <w:sz w:val="40"/>
-        </w:rPr>
-        <w:t xml:space="preserve"> with JWT – Bekim Frangu</w:t>
+        <w:t xml:space="preserve"> with JWT</w:t>
       </w:r>
     </w:p>
     <w:p>
@@ -88,6 +81,8 @@
         </w:rPr>
         <w:t xml:space="preserve"> via composer</w:t>
       </w:r>
+      <w:bookmarkStart w:id="0" w:name="_GoBack"/>
+      <w:bookmarkEnd w:id="0"/>
     </w:p>
     <w:p>
       <w:pPr>
@@ -495,6 +490,7 @@
         <w:rPr>
           <w:sz w:val="24"/>
         </w:rPr>
+        <w:lastRenderedPageBreak/>
         <w:t>Update the User</w:t>
       </w:r>
       <w:r>
@@ -602,6 +598,7 @@
       </w:pPr>
       <w:r>
         <w:rPr>
+          <w:noProof/>
           <w:sz w:val="24"/>
         </w:rPr>
         <w:lastRenderedPageBreak/>
@@ -651,6 +648,7 @@
       </w:pPr>
       <w:r>
         <w:rPr>
+          <w:noProof/>
           <w:sz w:val="24"/>
         </w:rPr>
         <w:lastRenderedPageBreak/>
@@ -832,6 +830,9 @@
         </w:rPr>
       </w:pPr>
       <w:r>
+        <w:rPr>
+          <w:noProof/>
+        </w:rPr>
         <w:drawing>
           <wp:inline distT="0" distB="0" distL="0" distR="0" wp14:anchorId="5B215071" wp14:editId="21F779D9">
             <wp:extent cx="5943600" cy="4229100"/>
@@ -896,6 +897,7 @@
       </w:pPr>
       <w:r>
         <w:rPr>
+          <w:noProof/>
           <w:sz w:val="24"/>
         </w:rPr>
         <w:drawing>
@@ -988,6 +990,9 @@
         </w:rPr>
       </w:pPr>
       <w:r>
+        <w:rPr>
+          <w:noProof/>
+        </w:rPr>
         <w:drawing>
           <wp:inline distT="0" distB="0" distL="0" distR="0" wp14:anchorId="06569CB1" wp14:editId="35852BA9">
             <wp:extent cx="5943600" cy="3514725"/>
@@ -1372,6 +1377,7 @@
       </w:pPr>
       <w:r>
         <w:rPr>
+          <w:noProof/>
           <w:sz w:val="24"/>
         </w:rPr>
         <w:lastRenderedPageBreak/>
@@ -1419,6 +1425,7 @@
       </w:r>
       <w:r>
         <w:rPr>
+          <w:noProof/>
           <w:sz w:val="24"/>
         </w:rPr>
         <w:lastRenderedPageBreak/>
@@ -1468,6 +1475,7 @@
       </w:pPr>
       <w:r>
         <w:rPr>
+          <w:noProof/>
           <w:sz w:val="24"/>
         </w:rPr>
         <w:lastRenderedPageBreak/>
@@ -2335,6 +2343,9 @@
         </w:rPr>
       </w:pPr>
       <w:r>
+        <w:rPr>
+          <w:noProof/>
+        </w:rPr>
         <w:drawing>
           <wp:inline distT="0" distB="0" distL="0" distR="0" wp14:anchorId="5E8764A3" wp14:editId="3843B6E5">
             <wp:extent cx="5943600" cy="3068320"/>
@@ -2380,6 +2391,7 @@
       </w:pPr>
       <w:r>
         <w:rPr>
+          <w:noProof/>
           <w:sz w:val="24"/>
         </w:rPr>
         <w:drawing>
@@ -2440,6 +2452,7 @@
       </w:pPr>
       <w:r>
         <w:rPr>
+          <w:noProof/>
           <w:sz w:val="24"/>
         </w:rPr>
         <w:lastRenderedPageBreak/>
@@ -2501,6 +2514,7 @@
       </w:pPr>
       <w:r>
         <w:rPr>
+          <w:noProof/>
           <w:sz w:val="24"/>
         </w:rPr>
         <w:drawing>
@@ -2576,6 +2590,7 @@
       </w:pPr>
       <w:r>
         <w:rPr>
+          <w:noProof/>
           <w:sz w:val="24"/>
         </w:rPr>
         <w:lastRenderedPageBreak/>
@@ -2658,6 +2673,7 @@
       </w:pPr>
       <w:r>
         <w:rPr>
+          <w:noProof/>
           <w:sz w:val="24"/>
         </w:rPr>
         <w:drawing>
@@ -2732,6 +2748,7 @@
       </w:pPr>
       <w:r>
         <w:rPr>
+          <w:noProof/>
           <w:sz w:val="24"/>
         </w:rPr>
         <w:lastRenderedPageBreak/>
@@ -2823,6 +2840,7 @@
       </w:pPr>
       <w:r>
         <w:rPr>
+          <w:noProof/>
           <w:sz w:val="24"/>
         </w:rPr>
         <w:drawing>
@@ -2861,8 +2879,6 @@
           </wp:inline>
         </w:drawing>
       </w:r>
-      <w:bookmarkStart w:id="0" w:name="_GoBack"/>
-      <w:bookmarkEnd w:id="0"/>
     </w:p>
     <w:sectPr>
       <w:pgSz w:w="12240" w:h="15840"/>

</xml_diff>